<commit_message>
Updated to explain the starter app
</commit_message>
<xml_diff>
--- a/Labs/Lab03-SavingState/Lab3Instructions-GroupA-CS235AM.docx
+++ b/Labs/Lab03-SavingState/Lab3Instructions-GroupA-CS235AM.docx
@@ -152,6 +152,7 @@
         </w:rPr>
         <w:t xml:space="preserve">Using the </w:t>
       </w:r>
+      <w:proofErr w:type="spellStart"/>
       <w:r>
         <w:rPr>
           <w:rFonts w:ascii="Courier" w:hAnsi="Courier"/>
@@ -160,6 +161,7 @@
         </w:rPr>
         <w:t>OnSavedInstanceState</w:t>
       </w:r>
+      <w:proofErr w:type="spellEnd"/>
       <w:r>
         <w:rPr>
           <w:rFonts w:asciiTheme="minorHAnsi" w:hAnsiTheme="minorHAnsi"/>
@@ -217,7 +219,16 @@
           <w:sz w:val="24"/>
           <w:szCs w:val="24"/>
         </w:rPr>
-        <w:t xml:space="preserve"> an activity’s </w:t>
+        <w:t xml:space="preserve"> an </w:t>
+      </w:r>
+      <w:proofErr w:type="gramStart"/>
+      <w:r>
+        <w:rPr>
+          <w:rFonts w:asciiTheme="minorHAnsi" w:hAnsiTheme="minorHAnsi"/>
+          <w:sz w:val="24"/>
+          <w:szCs w:val="24"/>
+        </w:rPr>
+        <w:t xml:space="preserve">activity’s </w:t>
       </w:r>
       <w:r>
         <w:rPr>
@@ -235,6 +246,7 @@
         </w:rPr>
         <w:t>OnCreate</w:t>
       </w:r>
+      <w:proofErr w:type="gramEnd"/>
       <w:r>
         <w:rPr>
           <w:rFonts w:ascii="Courier" w:hAnsi="Courier"/>
@@ -259,8 +271,6 @@
         </w:rPr>
         <w:t>.</w:t>
       </w:r>
-      <w:bookmarkStart w:id="0" w:name="_GoBack"/>
-      <w:bookmarkEnd w:id="0"/>
     </w:p>
     <w:p>
       <w:pPr>
@@ -320,6 +330,7 @@
         </w:rPr>
         <w:t xml:space="preserve"> </w:t>
       </w:r>
+      <w:proofErr w:type="spellStart"/>
       <w:r>
         <w:rPr>
           <w:rFonts w:ascii="Courier" w:hAnsi="Courier"/>
@@ -328,6 +339,7 @@
         </w:rPr>
         <w:t>XmlSerializer</w:t>
       </w:r>
+      <w:proofErr w:type="spellEnd"/>
       <w:r>
         <w:rPr>
           <w:rFonts w:asciiTheme="minorHAnsi" w:hAnsiTheme="minorHAnsi"/>
@@ -650,13 +662,14 @@
           <w:szCs w:val="24"/>
         </w:rPr>
       </w:pPr>
-      <w:r>
-        <w:rPr>
-          <w:rFonts w:asciiTheme="minorHAnsi" w:hAnsiTheme="minorHAnsi"/>
-          <w:sz w:val="24"/>
-          <w:szCs w:val="24"/>
-        </w:rPr>
-        <w:t>Make an app that displays quotations. Preload the app with a collection of quotes (at least four).</w:t>
+      <w:bookmarkStart w:id="0" w:name="_GoBack"/>
+      <w:r>
+        <w:rPr>
+          <w:rFonts w:asciiTheme="minorHAnsi" w:hAnsiTheme="minorHAnsi"/>
+          <w:sz w:val="24"/>
+          <w:szCs w:val="24"/>
+        </w:rPr>
+        <w:t>Use the starter file posted on Moodle. The starter contains:</w:t>
       </w:r>
     </w:p>
     <w:p>
@@ -683,7 +696,7 @@
           <w:sz w:val="24"/>
           <w:szCs w:val="24"/>
         </w:rPr>
-        <w:t xml:space="preserve"> Show the quote and who said it in two separate TextView widgets.</w:t>
+        <w:t>A quote bank class, preloaded with a collection of quotes.</w:t>
       </w:r>
     </w:p>
     <w:p>
@@ -710,6 +723,57 @@
           <w:sz w:val="24"/>
           <w:szCs w:val="24"/>
         </w:rPr>
+        <w:t xml:space="preserve"> </w:t>
+      </w:r>
+      <w:r>
+        <w:rPr>
+          <w:rFonts w:asciiTheme="minorHAnsi" w:hAnsiTheme="minorHAnsi"/>
+          <w:sz w:val="24"/>
+          <w:szCs w:val="24"/>
+        </w:rPr>
+        <w:t>A MainActivity and layout that s</w:t>
+      </w:r>
+      <w:r>
+        <w:rPr>
+          <w:rFonts w:asciiTheme="minorHAnsi" w:hAnsiTheme="minorHAnsi"/>
+          <w:sz w:val="24"/>
+          <w:szCs w:val="24"/>
+        </w:rPr>
+        <w:t xml:space="preserve">how </w:t>
+      </w:r>
+      <w:r>
+        <w:rPr>
+          <w:rFonts w:asciiTheme="minorHAnsi" w:hAnsiTheme="minorHAnsi"/>
+          <w:sz w:val="24"/>
+          <w:szCs w:val="24"/>
+        </w:rPr>
+        <w:t>a quote.</w:t>
+      </w:r>
+    </w:p>
+    <w:p>
+      <w:pPr>
+        <w:pStyle w:val="ListParagraph"/>
+        <w:widowControl w:val="0"/>
+        <w:numPr>
+          <w:ilvl w:val="1"/>
+          <w:numId w:val="26"/>
+        </w:numPr>
+        <w:autoSpaceDE w:val="0"/>
+        <w:autoSpaceDN w:val="0"/>
+        <w:adjustRightInd w:val="0"/>
+        <w:spacing w:after="0" w:line="240" w:lineRule="auto"/>
+        <w:rPr>
+          <w:rFonts w:asciiTheme="minorHAnsi" w:hAnsiTheme="minorHAnsi"/>
+          <w:sz w:val="24"/>
+          <w:szCs w:val="24"/>
+        </w:rPr>
+      </w:pPr>
+      <w:r>
+        <w:rPr>
+          <w:rFonts w:asciiTheme="minorHAnsi" w:hAnsiTheme="minorHAnsi"/>
+          <w:sz w:val="24"/>
+          <w:szCs w:val="24"/>
+        </w:rPr>
         <w:t>Add</w:t>
       </w:r>
       <w:r>
@@ -753,6 +817,7 @@
         <w:t>tapped.</w:t>
       </w:r>
     </w:p>
+    <w:bookmarkEnd w:id="0"/>
     <w:p>
       <w:pPr>
         <w:pStyle w:val="ListParagraph"/>
@@ -777,7 +842,7 @@
           <w:sz w:val="24"/>
           <w:szCs w:val="24"/>
         </w:rPr>
-        <w:t>Users will be able to add quotes of their own that will be added to the collection of quotes.</w:t>
+        <w:t>Add to, or modify the app so that:</w:t>
       </w:r>
     </w:p>
     <w:p>
@@ -804,23 +869,31 @@
           <w:sz w:val="24"/>
           <w:szCs w:val="24"/>
         </w:rPr>
-        <w:t>Add</w:t>
-      </w:r>
-      <w:r>
-        <w:rPr>
-          <w:rFonts w:asciiTheme="minorHAnsi" w:hAnsiTheme="minorHAnsi"/>
-          <w:sz w:val="24"/>
-          <w:szCs w:val="24"/>
-        </w:rPr>
-        <w:t xml:space="preserve"> tw</w:t>
-      </w:r>
-      <w:r>
-        <w:rPr>
-          <w:rFonts w:asciiTheme="minorHAnsi" w:hAnsiTheme="minorHAnsi"/>
-          <w:sz w:val="24"/>
-          <w:szCs w:val="24"/>
-        </w:rPr>
-        <w:t>o EditText widgets and a button for entering quotes.</w:t>
+        <w:t xml:space="preserve">The </w:t>
+      </w:r>
+      <w:r>
+        <w:rPr>
+          <w:rFonts w:asciiTheme="minorHAnsi" w:hAnsiTheme="minorHAnsi"/>
+          <w:sz w:val="24"/>
+          <w:szCs w:val="24"/>
+        </w:rPr>
+        <w:t xml:space="preserve">quote and who said it </w:t>
+      </w:r>
+      <w:r>
+        <w:rPr>
+          <w:rFonts w:asciiTheme="minorHAnsi" w:hAnsiTheme="minorHAnsi"/>
+          <w:sz w:val="24"/>
+          <w:szCs w:val="24"/>
+        </w:rPr>
+        <w:t xml:space="preserve">are shown </w:t>
+      </w:r>
+      <w:r>
+        <w:rPr>
+          <w:rFonts w:asciiTheme="minorHAnsi" w:hAnsiTheme="minorHAnsi"/>
+          <w:sz w:val="24"/>
+          <w:szCs w:val="24"/>
+        </w:rPr>
+        <w:t>in two separate TextView widgets.</w:t>
       </w:r>
     </w:p>
     <w:p>
@@ -847,6 +920,76 @@
           <w:sz w:val="24"/>
           <w:szCs w:val="24"/>
         </w:rPr>
+        <w:t>Users will be able to add quotes of their own that will be added to the collection of quotes.</w:t>
+      </w:r>
+    </w:p>
+    <w:p>
+      <w:pPr>
+        <w:pStyle w:val="ListParagraph"/>
+        <w:widowControl w:val="0"/>
+        <w:numPr>
+          <w:ilvl w:val="2"/>
+          <w:numId w:val="26"/>
+        </w:numPr>
+        <w:autoSpaceDE w:val="0"/>
+        <w:autoSpaceDN w:val="0"/>
+        <w:adjustRightInd w:val="0"/>
+        <w:spacing w:after="0" w:line="240" w:lineRule="auto"/>
+        <w:rPr>
+          <w:rFonts w:asciiTheme="minorHAnsi" w:hAnsiTheme="minorHAnsi"/>
+          <w:sz w:val="24"/>
+          <w:szCs w:val="24"/>
+        </w:rPr>
+      </w:pPr>
+      <w:r>
+        <w:rPr>
+          <w:rFonts w:asciiTheme="minorHAnsi" w:hAnsiTheme="minorHAnsi"/>
+          <w:sz w:val="24"/>
+          <w:szCs w:val="24"/>
+        </w:rPr>
+        <w:t>Add</w:t>
+      </w:r>
+      <w:r>
+        <w:rPr>
+          <w:rFonts w:asciiTheme="minorHAnsi" w:hAnsiTheme="minorHAnsi"/>
+          <w:sz w:val="24"/>
+          <w:szCs w:val="24"/>
+        </w:rPr>
+        <w:t xml:space="preserve"> tw</w:t>
+      </w:r>
+      <w:r>
+        <w:rPr>
+          <w:rFonts w:asciiTheme="minorHAnsi" w:hAnsiTheme="minorHAnsi"/>
+          <w:sz w:val="24"/>
+          <w:szCs w:val="24"/>
+        </w:rPr>
+        <w:t>o EditText widgets and a button for entering quotes.</w:t>
+      </w:r>
+    </w:p>
+    <w:p>
+      <w:pPr>
+        <w:pStyle w:val="ListParagraph"/>
+        <w:widowControl w:val="0"/>
+        <w:numPr>
+          <w:ilvl w:val="2"/>
+          <w:numId w:val="26"/>
+        </w:numPr>
+        <w:autoSpaceDE w:val="0"/>
+        <w:autoSpaceDN w:val="0"/>
+        <w:adjustRightInd w:val="0"/>
+        <w:spacing w:after="0" w:line="240" w:lineRule="auto"/>
+        <w:rPr>
+          <w:rFonts w:asciiTheme="minorHAnsi" w:hAnsiTheme="minorHAnsi"/>
+          <w:sz w:val="24"/>
+          <w:szCs w:val="24"/>
+        </w:rPr>
+      </w:pPr>
+      <w:r>
+        <w:rPr>
+          <w:rFonts w:asciiTheme="minorHAnsi" w:hAnsiTheme="minorHAnsi"/>
+          <w:sz w:val="24"/>
+          <w:szCs w:val="24"/>
+        </w:rPr>
         <w:t xml:space="preserve">When </w:t>
       </w:r>
       <w:r>
@@ -863,7 +1006,25 @@
           <w:sz w:val="24"/>
           <w:szCs w:val="24"/>
         </w:rPr>
-        <w:t xml:space="preserve"> new quote is entered, show it in the TextViews </w:t>
+        <w:t xml:space="preserve"> new quote is entered, show it in the </w:t>
+      </w:r>
+      <w:proofErr w:type="spellStart"/>
+      <w:r>
+        <w:rPr>
+          <w:rFonts w:asciiTheme="minorHAnsi" w:hAnsiTheme="minorHAnsi"/>
+          <w:sz w:val="24"/>
+          <w:szCs w:val="24"/>
+        </w:rPr>
+        <w:t>TextViews</w:t>
+      </w:r>
+      <w:proofErr w:type="spellEnd"/>
+      <w:r>
+        <w:rPr>
+          <w:rFonts w:asciiTheme="minorHAnsi" w:hAnsiTheme="minorHAnsi"/>
+          <w:sz w:val="24"/>
+          <w:szCs w:val="24"/>
+        </w:rPr>
+        <w:t xml:space="preserve"> </w:t>
       </w:r>
       <w:r>
         <w:rPr>
@@ -880,6 +1041,84 @@
           <w:szCs w:val="24"/>
         </w:rPr>
         <w:t>.</w:t>
+      </w:r>
+    </w:p>
+    <w:p>
+      <w:pPr>
+        <w:pStyle w:val="ListParagraph"/>
+        <w:widowControl w:val="0"/>
+        <w:numPr>
+          <w:ilvl w:val="2"/>
+          <w:numId w:val="26"/>
+        </w:numPr>
+        <w:autoSpaceDE w:val="0"/>
+        <w:autoSpaceDN w:val="0"/>
+        <w:adjustRightInd w:val="0"/>
+        <w:spacing w:after="0" w:line="240" w:lineRule="auto"/>
+        <w:rPr>
+          <w:rFonts w:asciiTheme="minorHAnsi" w:hAnsiTheme="minorHAnsi"/>
+          <w:sz w:val="24"/>
+          <w:szCs w:val="24"/>
+        </w:rPr>
+      </w:pPr>
+      <w:r>
+        <w:rPr>
+          <w:rFonts w:asciiTheme="minorHAnsi" w:hAnsiTheme="minorHAnsi"/>
+          <w:sz w:val="24"/>
+          <w:szCs w:val="24"/>
+        </w:rPr>
+        <w:t xml:space="preserve">Clear the EditText widgets </w:t>
+      </w:r>
+      <w:r>
+        <w:rPr>
+          <w:rFonts w:asciiTheme="minorHAnsi" w:hAnsiTheme="minorHAnsi"/>
+          <w:sz w:val="24"/>
+          <w:szCs w:val="24"/>
+        </w:rPr>
+        <w:t>after</w:t>
+      </w:r>
+      <w:r>
+        <w:rPr>
+          <w:rFonts w:asciiTheme="minorHAnsi" w:hAnsiTheme="minorHAnsi"/>
+          <w:sz w:val="24"/>
+          <w:szCs w:val="24"/>
+        </w:rPr>
+        <w:t xml:space="preserve"> the </w:t>
+      </w:r>
+      <w:r>
+        <w:rPr>
+          <w:rFonts w:asciiTheme="minorHAnsi" w:hAnsiTheme="minorHAnsi"/>
+          <w:sz w:val="24"/>
+          <w:szCs w:val="24"/>
+        </w:rPr>
+        <w:t>edit button is tapped to enter the new quote.</w:t>
+      </w:r>
+    </w:p>
+    <w:p>
+      <w:pPr>
+        <w:pStyle w:val="ListParagraph"/>
+        <w:widowControl w:val="0"/>
+        <w:numPr>
+          <w:ilvl w:val="0"/>
+          <w:numId w:val="26"/>
+        </w:numPr>
+        <w:autoSpaceDE w:val="0"/>
+        <w:autoSpaceDN w:val="0"/>
+        <w:adjustRightInd w:val="0"/>
+        <w:spacing w:after="0" w:line="240" w:lineRule="auto"/>
+        <w:rPr>
+          <w:rFonts w:asciiTheme="minorHAnsi" w:hAnsiTheme="minorHAnsi"/>
+          <w:sz w:val="24"/>
+          <w:szCs w:val="24"/>
+        </w:rPr>
+      </w:pPr>
+      <w:r>
+        <w:rPr>
+          <w:rFonts w:asciiTheme="minorHAnsi" w:hAnsiTheme="minorHAnsi"/>
+          <w:sz w:val="24"/>
+          <w:szCs w:val="24"/>
+        </w:rPr>
+        <w:t>Implementation requirements:</w:t>
       </w:r>
     </w:p>
     <w:p>
@@ -906,85 +1145,25 @@
           <w:sz w:val="24"/>
           <w:szCs w:val="24"/>
         </w:rPr>
-        <w:t xml:space="preserve">Clear the EditText widgets </w:t>
-      </w:r>
-      <w:r>
-        <w:rPr>
-          <w:rFonts w:asciiTheme="minorHAnsi" w:hAnsiTheme="minorHAnsi"/>
-          <w:sz w:val="24"/>
-          <w:szCs w:val="24"/>
-        </w:rPr>
-        <w:t>after</w:t>
-      </w:r>
-      <w:r>
-        <w:rPr>
-          <w:rFonts w:asciiTheme="minorHAnsi" w:hAnsiTheme="minorHAnsi"/>
-          <w:sz w:val="24"/>
-          <w:szCs w:val="24"/>
-        </w:rPr>
-        <w:t xml:space="preserve"> the </w:t>
-      </w:r>
-      <w:r>
-        <w:rPr>
-          <w:rFonts w:asciiTheme="minorHAnsi" w:hAnsiTheme="minorHAnsi"/>
-          <w:sz w:val="24"/>
-          <w:szCs w:val="24"/>
-        </w:rPr>
-        <w:t>edit button is tapped to enter the new quote.</w:t>
-      </w:r>
-    </w:p>
-    <w:p>
-      <w:pPr>
-        <w:pStyle w:val="ListParagraph"/>
-        <w:widowControl w:val="0"/>
-        <w:numPr>
-          <w:ilvl w:val="0"/>
-          <w:numId w:val="26"/>
-        </w:numPr>
-        <w:autoSpaceDE w:val="0"/>
-        <w:autoSpaceDN w:val="0"/>
-        <w:adjustRightInd w:val="0"/>
-        <w:spacing w:after="0" w:line="240" w:lineRule="auto"/>
-        <w:rPr>
-          <w:rFonts w:asciiTheme="minorHAnsi" w:hAnsiTheme="minorHAnsi"/>
-          <w:sz w:val="24"/>
-          <w:szCs w:val="24"/>
-        </w:rPr>
-      </w:pPr>
-      <w:r>
-        <w:rPr>
-          <w:rFonts w:asciiTheme="minorHAnsi" w:hAnsiTheme="minorHAnsi"/>
-          <w:sz w:val="24"/>
-          <w:szCs w:val="24"/>
-        </w:rPr>
-        <w:t>Implementation requirements:</w:t>
-      </w:r>
-    </w:p>
-    <w:p>
-      <w:pPr>
-        <w:pStyle w:val="ListParagraph"/>
-        <w:widowControl w:val="0"/>
-        <w:numPr>
-          <w:ilvl w:val="1"/>
-          <w:numId w:val="26"/>
-        </w:numPr>
-        <w:autoSpaceDE w:val="0"/>
-        <w:autoSpaceDN w:val="0"/>
-        <w:adjustRightInd w:val="0"/>
-        <w:spacing w:after="0" w:line="240" w:lineRule="auto"/>
-        <w:rPr>
-          <w:rFonts w:asciiTheme="minorHAnsi" w:hAnsiTheme="minorHAnsi"/>
-          <w:sz w:val="24"/>
-          <w:szCs w:val="24"/>
-        </w:rPr>
-      </w:pPr>
-      <w:r>
-        <w:rPr>
-          <w:rFonts w:asciiTheme="minorHAnsi" w:hAnsiTheme="minorHAnsi"/>
-          <w:sz w:val="24"/>
-          <w:szCs w:val="24"/>
-        </w:rPr>
-        <w:t>Use the XmlSerializer class to save the object of the above class.</w:t>
+        <w:t xml:space="preserve">Use the </w:t>
+      </w:r>
+      <w:proofErr w:type="spellStart"/>
+      <w:r>
+        <w:rPr>
+          <w:rFonts w:asciiTheme="minorHAnsi" w:hAnsiTheme="minorHAnsi"/>
+          <w:sz w:val="24"/>
+          <w:szCs w:val="24"/>
+        </w:rPr>
+        <w:t>XmlSerializer</w:t>
+      </w:r>
+      <w:proofErr w:type="spellEnd"/>
+      <w:r>
+        <w:rPr>
+          <w:rFonts w:asciiTheme="minorHAnsi" w:hAnsiTheme="minorHAnsi"/>
+          <w:sz w:val="24"/>
+          <w:szCs w:val="24"/>
+        </w:rPr>
+        <w:t xml:space="preserve"> class to save the object of the above class.</w:t>
       </w:r>
     </w:p>
     <w:p>
@@ -1666,7 +1845,25 @@
           <w:sz w:val="24"/>
           <w:szCs w:val="24"/>
         </w:rPr>
-        <w:t>(Please use .docx or .pdf format</w:t>
+        <w:t>(Please use .</w:t>
+      </w:r>
+      <w:proofErr w:type="spellStart"/>
+      <w:r>
+        <w:rPr>
+          <w:rFonts w:asciiTheme="minorHAnsi" w:hAnsiTheme="minorHAnsi"/>
+          <w:sz w:val="24"/>
+          <w:szCs w:val="24"/>
+        </w:rPr>
+        <w:t>docx</w:t>
+      </w:r>
+      <w:proofErr w:type="spellEnd"/>
+      <w:r>
+        <w:rPr>
+          <w:rFonts w:asciiTheme="minorHAnsi" w:hAnsiTheme="minorHAnsi"/>
+          <w:sz w:val="24"/>
+          <w:szCs w:val="24"/>
+        </w:rPr>
+        <w:t xml:space="preserve"> or .pdf format</w:t>
       </w:r>
       <w:r>
         <w:rPr>
@@ -1722,6 +1919,7 @@
         </w:rPr>
         <w:t xml:space="preserve">A zip file containing your app’s Visual Studio solution folder. (Make your solution smaller by deleting the </w:t>
       </w:r>
+      <w:proofErr w:type="spellStart"/>
       <w:r>
         <w:rPr>
           <w:rFonts w:asciiTheme="minorHAnsi" w:hAnsiTheme="minorHAnsi"/>
@@ -1731,6 +1929,7 @@
         </w:rPr>
         <w:t>obj</w:t>
       </w:r>
+      <w:proofErr w:type="spellEnd"/>
       <w:r>
         <w:rPr>
           <w:rFonts w:asciiTheme="minorHAnsi" w:hAnsiTheme="minorHAnsi"/>
@@ -1877,48 +2076,6 @@
         </w:rPr>
         <w:t>The code review of your work (the one done by your lab partner) with the second column (“Release”) completed by you.</w:t>
       </w:r>
-    </w:p>
-    <w:p>
-      <w:pPr>
-        <w:shd w:val="clear" w:color="auto" w:fill="FFFFFF"/>
-        <w:spacing w:after="240" w:line="218" w:lineRule="atLeast"/>
-        <w:rPr>
-          <w:rFonts w:ascii="Arial" w:eastAsia="Times New Roman" w:hAnsi="Arial" w:cs="Arial"/>
-          <w:color w:val="000000"/>
-          <w:sz w:val="19"/>
-          <w:szCs w:val="19"/>
-        </w:rPr>
-      </w:pPr>
-    </w:p>
-    <w:p>
-      <w:pPr>
-        <w:spacing w:after="0" w:line="240" w:lineRule="auto"/>
-        <w:rPr>
-          <w:rFonts w:asciiTheme="minorHAnsi" w:hAnsiTheme="minorHAnsi"/>
-          <w:sz w:val="24"/>
-          <w:szCs w:val="24"/>
-        </w:rPr>
-      </w:pPr>
-      <w:r>
-        <w:rPr>
-          <w:rFonts w:asciiTheme="minorHAnsi" w:hAnsiTheme="minorHAnsi"/>
-          <w:sz w:val="24"/>
-          <w:szCs w:val="24"/>
-        </w:rPr>
-        <w:t>Note: Find out if there is some replacement for OnNonConfigurationChange</w:t>
-      </w:r>
-    </w:p>
-    <w:p>
-      <w:pPr>
-        <w:shd w:val="clear" w:color="auto" w:fill="FFFFFF"/>
-        <w:spacing w:after="240" w:line="218" w:lineRule="atLeast"/>
-        <w:rPr>
-          <w:rFonts w:ascii="Arial" w:eastAsia="Times New Roman" w:hAnsi="Arial" w:cs="Arial"/>
-          <w:color w:val="000000"/>
-          <w:sz w:val="19"/>
-          <w:szCs w:val="19"/>
-        </w:rPr>
-      </w:pPr>
     </w:p>
     <w:sectPr>
       <w:headerReference w:type="first" r:id="rId12"/>
@@ -1965,7 +2122,10 @@
       <w:pStyle w:val="Footer"/>
     </w:pPr>
     <w:r>
-      <w:t>Written by Brian Bird, Lane Community College, Summer 2014. Revised Spring 2017</w:t>
+      <w:t xml:space="preserve">Written by Brian Bird, Lane Community College, Summer 2014. Revised </w:t>
+    </w:r>
+    <w:r>
+      <w:t>Winter 2018</w:t>
     </w:r>
   </w:p>
   <w:p>
@@ -2014,6 +2174,14 @@
         <w:szCs w:val="32"/>
       </w:rPr>
       <w:t>Lab 3 – Saving Activity State</w:t>
+    </w:r>
+    <w:r>
+      <w:rPr>
+        <w:b/>
+        <w:sz w:val="32"/>
+        <w:szCs w:val="32"/>
+      </w:rPr>
+      <w:t>, Group A</w:t>
     </w:r>
     <w:r>
       <w:br/>
@@ -2033,7 +2201,7 @@
   <w:abstractNum w:abstractNumId="0">
     <w:nsid w:val="FFFFFF1D"/>
     <w:multiLevelType w:val="multilevel"/>
-    <w:tmpl w:val="E7868488"/>
+    <w:tmpl w:val="D21ACBD8"/>
     <w:lvl w:ilvl="0">
       <w:start w:val="1"/>
       <w:numFmt w:val="bullet"/>
@@ -2626,7 +2794,7 @@
         <w:rFonts w:ascii="Courier New" w:hAnsi="Courier New" w:cs="Courier New" w:hint="default"/>
       </w:rPr>
     </w:lvl>
-    <w:lvl w:ilvl="2" w:tplc="04090005" w:tentative="1">
+    <w:lvl w:ilvl="2" w:tplc="04090005">
       <w:start w:val="1"/>
       <w:numFmt w:val="bullet"/>
       <w:lvlText w:val=""/>

</xml_diff>